<commit_message>
analisis listo, diseño incompleto, sin estimacion
</commit_message>
<xml_diff>
--- a/dev_docs/transportes guerrero/TG - analisis funcional.docx
+++ b/dev_docs/transportes guerrero/TG - analisis funcional.docx
@@ -42,7 +42,15 @@
           <w:sz w:val="22"/>
           <w:szCs w:val="22"/>
         </w:rPr>
-        <w:t>18 Mayo</w:t>
+        <w:t>21</w:t>
+      </w:r>
+      <w:r>
+        <w:rPr>
+          <w:rFonts w:ascii="Arial" w:hAnsi="Arial" w:cs="Arial"/>
+          <w:sz w:val="22"/>
+          <w:szCs w:val="22"/>
+        </w:rPr>
+        <w:t xml:space="preserve"> Mayo</w:t>
       </w:r>
       <w:r>
         <w:rPr>
@@ -165,6 +173,17 @@
     </w:p>
     <w:p>
       <w:pPr>
+        <w:rPr>
+          <w:rFonts w:asciiTheme="majorHAnsi" w:hAnsiTheme="majorHAnsi" w:cs="Tahoma"/>
+          <w:color w:val="333333"/>
+          <w:sz w:val="28"/>
+          <w:szCs w:val="28"/>
+          <w:shd w:val="clear" w:color="auto" w:fill="FFFFFF"/>
+        </w:rPr>
+      </w:pPr>
+    </w:p>
+    <w:p>
+      <w:pPr>
         <w:shd w:val="clear" w:color="auto" w:fill="8DB3E2" w:themeFill="text2" w:themeFillTint="66"/>
         <w:rPr>
           <w:rFonts w:ascii="Arial" w:hAnsi="Arial" w:cs="Arial"/>
@@ -425,36 +444,16 @@
           <w:szCs w:val="28"/>
           <w:shd w:val="clear" w:color="auto" w:fill="FFFFFF"/>
         </w:rPr>
-        <w:t>Para asegurar las información, quiero impedir la modificación o eliminación a los gastos asignados en días anteriores</w:t>
-      </w:r>
-      <w:r>
-        <w:rPr>
-          <w:rFonts w:asciiTheme="majorHAnsi" w:hAnsiTheme="majorHAnsi" w:cs="Tahoma"/>
-          <w:sz w:val="28"/>
-          <w:szCs w:val="28"/>
-          <w:shd w:val="clear" w:color="auto" w:fill="FFFFFF"/>
-        </w:rPr>
-        <w:t xml:space="preserve">, los gastos del </w:t>
-      </w:r>
-      <w:proofErr w:type="spellStart"/>
-      <w:r>
-        <w:rPr>
-          <w:rFonts w:asciiTheme="majorHAnsi" w:hAnsiTheme="majorHAnsi" w:cs="Tahoma"/>
-          <w:sz w:val="28"/>
-          <w:szCs w:val="28"/>
-          <w:shd w:val="clear" w:color="auto" w:fill="FFFFFF"/>
-        </w:rPr>
-        <w:t>dia</w:t>
-      </w:r>
-      <w:proofErr w:type="spellEnd"/>
-      <w:r>
-        <w:rPr>
-          <w:rFonts w:asciiTheme="majorHAnsi" w:hAnsiTheme="majorHAnsi" w:cs="Tahoma"/>
-          <w:sz w:val="28"/>
-          <w:szCs w:val="28"/>
-          <w:shd w:val="clear" w:color="auto" w:fill="FFFFFF"/>
-        </w:rPr>
-        <w:t xml:space="preserve"> solo podrán cancelarse pero no borrarse</w:t>
+        <w:t>Q</w:t>
+      </w:r>
+      <w:r>
+        <w:rPr>
+          <w:rFonts w:asciiTheme="majorHAnsi" w:hAnsiTheme="majorHAnsi" w:cs="Tahoma"/>
+          <w:sz w:val="28"/>
+          <w:szCs w:val="28"/>
+          <w:shd w:val="clear" w:color="auto" w:fill="FFFFFF"/>
+        </w:rPr>
+        <w:t>uiero que el sistema calcule el consumo de gasolina y que lo compare con el consumo real</w:t>
       </w:r>
       <w:r>
         <w:rPr>
@@ -468,6 +467,7 @@
     </w:p>
     <w:p>
       <w:pPr>
+        <w:pStyle w:val="Prrafodelista"/>
         <w:rPr>
           <w:rFonts w:asciiTheme="majorHAnsi" w:hAnsiTheme="majorHAnsi" w:cs="Tahoma"/>
           <w:sz w:val="28"/>
@@ -497,7 +497,61 @@
           <w:szCs w:val="28"/>
           <w:shd w:val="clear" w:color="auto" w:fill="FFFFFF"/>
         </w:rPr>
-        <w:t>Tomando en cuenta la distancia del envío, y el rendimiento en el consumo de gasolina de cada vehículo, quiero que el sistema calcule el consumo de gasolina y que lo compare con el consumo real</w:t>
+        <w:t>Q</w:t>
+      </w:r>
+      <w:r>
+        <w:rPr>
+          <w:rFonts w:asciiTheme="majorHAnsi" w:hAnsiTheme="majorHAnsi" w:cs="Tahoma"/>
+          <w:sz w:val="28"/>
+          <w:szCs w:val="28"/>
+          <w:shd w:val="clear" w:color="auto" w:fill="FFFFFF"/>
+        </w:rPr>
+        <w:t xml:space="preserve">uiero impedir la modificación o eliminación </w:t>
+      </w:r>
+      <w:r>
+        <w:rPr>
+          <w:rFonts w:asciiTheme="majorHAnsi" w:hAnsiTheme="majorHAnsi" w:cs="Tahoma"/>
+          <w:sz w:val="28"/>
+          <w:szCs w:val="28"/>
+          <w:shd w:val="clear" w:color="auto" w:fill="FFFFFF"/>
+        </w:rPr>
+        <w:t xml:space="preserve">de </w:t>
+      </w:r>
+      <w:r>
+        <w:rPr>
+          <w:rFonts w:asciiTheme="majorHAnsi" w:hAnsiTheme="majorHAnsi" w:cs="Tahoma"/>
+          <w:sz w:val="28"/>
+          <w:szCs w:val="28"/>
+          <w:shd w:val="clear" w:color="auto" w:fill="FFFFFF"/>
+        </w:rPr>
+        <w:t>gastos asignados en días anteriores</w:t>
+      </w:r>
+      <w:r>
+        <w:rPr>
+          <w:rFonts w:asciiTheme="majorHAnsi" w:hAnsiTheme="majorHAnsi" w:cs="Tahoma"/>
+          <w:sz w:val="28"/>
+          <w:szCs w:val="28"/>
+          <w:shd w:val="clear" w:color="auto" w:fill="FFFFFF"/>
+        </w:rPr>
+        <w:t>, los gastos del dí</w:t>
+      </w:r>
+      <w:r>
+        <w:rPr>
+          <w:rFonts w:asciiTheme="majorHAnsi" w:hAnsiTheme="majorHAnsi" w:cs="Tahoma"/>
+          <w:sz w:val="28"/>
+          <w:szCs w:val="28"/>
+          <w:shd w:val="clear" w:color="auto" w:fill="FFFFFF"/>
+        </w:rPr>
+        <w:t>a solo podrán cancelarse pero no borrarse</w:t>
+      </w:r>
+      <w:r>
+        <w:rPr>
+          <w:rFonts w:asciiTheme="majorHAnsi" w:hAnsiTheme="majorHAnsi" w:cs="Tahoma"/>
+          <w:sz w:val="28"/>
+          <w:szCs w:val="28"/>
+          <w:shd w:val="clear" w:color="auto" w:fill="FFFFFF"/>
+        </w:rPr>
+        <w:t>, con el objetivo de asegurar la integridad de la información.</w:t>
       </w:r>
     </w:p>
     <w:p>
@@ -603,25 +657,7 @@
           <w:szCs w:val="28"/>
           <w:shd w:val="clear" w:color="auto" w:fill="FFFFFF"/>
         </w:rPr>
-        <w:t xml:space="preserve"> información de la ruta, para evitar teclearla </w:t>
-      </w:r>
-      <w:r>
-        <w:rPr>
-          <w:rFonts w:asciiTheme="majorHAnsi" w:hAnsiTheme="majorHAnsi" w:cs="Tahoma"/>
-          <w:sz w:val="28"/>
-          <w:szCs w:val="28"/>
-          <w:shd w:val="clear" w:color="auto" w:fill="FFFFFF"/>
-        </w:rPr>
-        <w:t xml:space="preserve">para evitar teclearla y realizar </w:t>
-      </w:r>
-      <w:r>
-        <w:rPr>
-          <w:rFonts w:asciiTheme="majorHAnsi" w:hAnsiTheme="majorHAnsi" w:cs="Tahoma"/>
-          <w:sz w:val="28"/>
-          <w:szCs w:val="28"/>
-          <w:shd w:val="clear" w:color="auto" w:fill="FFFFFF"/>
-        </w:rPr>
-        <w:t>cálculos. ¿Es posible que el cliente tenga varias direcciones de entrega?</w:t>
+        <w:t xml:space="preserve"> información de la ruta, para evitar teclearla para evitar teclearla y realizar cálculos. ¿Es posible que el cliente tenga varias direcciones de entrega?</w:t>
       </w:r>
     </w:p>
     <w:p>
@@ -665,34 +701,7 @@
           <w:szCs w:val="28"/>
           <w:shd w:val="clear" w:color="auto" w:fill="FFFFFF"/>
         </w:rPr>
-        <w:t xml:space="preserve">leccionar rutas desde una lista, </w:t>
-      </w:r>
-      <w:r>
-        <w:rPr>
-          <w:rFonts w:asciiTheme="majorHAnsi" w:hAnsiTheme="majorHAnsi" w:cs="Tahoma"/>
-          <w:sz w:val="28"/>
-          <w:szCs w:val="28"/>
-          <w:shd w:val="clear" w:color="auto" w:fill="FFFFFF"/>
-        </w:rPr>
-        <w:t>para evitar teclearla</w:t>
-      </w:r>
-      <w:r>
-        <w:rPr>
-          <w:rFonts w:asciiTheme="majorHAnsi" w:hAnsiTheme="majorHAnsi" w:cs="Tahoma"/>
-          <w:sz w:val="28"/>
-          <w:szCs w:val="28"/>
-          <w:shd w:val="clear" w:color="auto" w:fill="FFFFFF"/>
-        </w:rPr>
-        <w:t xml:space="preserve"> y realizar cálculos (aun así, permitir modificarlos los parámetros seleccionados)</w:t>
-      </w:r>
-      <w:r>
-        <w:rPr>
-          <w:rFonts w:asciiTheme="majorHAnsi" w:hAnsiTheme="majorHAnsi" w:cs="Tahoma"/>
-          <w:sz w:val="28"/>
-          <w:szCs w:val="28"/>
-          <w:shd w:val="clear" w:color="auto" w:fill="FFFFFF"/>
-        </w:rPr>
-        <w:t>.</w:t>
+        <w:t>leccionar rutas desde una lista, para evitar teclearla y realizar cálculos (aun así, permitir modificarlos los parámetros seleccionados).</w:t>
       </w:r>
     </w:p>
     <w:p>
@@ -790,11 +799,10 @@
         </w:rPr>
         <w:t>Tomando en cuenta las distancias y de si el producto viene pre-enfriado o no, quiero que el sistema calcule las horas de trabajo que tendrá la caja y que me permita registrar los valores reales.</w:t>
       </w:r>
-      <w:bookmarkStart w:id="0" w:name="_GoBack"/>
-      <w:bookmarkEnd w:id="0"/>
     </w:p>
     <w:p>
       <w:pPr>
+        <w:pStyle w:val="Prrafodelista"/>
         <w:rPr>
           <w:rFonts w:asciiTheme="majorHAnsi" w:hAnsiTheme="majorHAnsi" w:cs="Tahoma"/>
           <w:sz w:val="28"/>
@@ -805,104 +813,57 @@
     </w:p>
     <w:p>
       <w:pPr>
-        <w:ind w:left="708"/>
-        <w:rPr>
-          <w:rFonts w:asciiTheme="majorHAnsi" w:hAnsiTheme="majorHAnsi" w:cs="Tahoma"/>
-          <w:sz w:val="28"/>
-          <w:szCs w:val="28"/>
-          <w:shd w:val="clear" w:color="auto" w:fill="FFFFFF"/>
-        </w:rPr>
-      </w:pPr>
-      <w:r>
-        <w:rPr>
-          <w:rFonts w:asciiTheme="majorHAnsi" w:hAnsiTheme="majorHAnsi" w:cs="Tahoma"/>
-          <w:sz w:val="28"/>
-          <w:szCs w:val="28"/>
-          <w:shd w:val="clear" w:color="auto" w:fill="FFFFFF"/>
-        </w:rPr>
-        <w:t xml:space="preserve">Como </w:t>
-      </w:r>
-      <w:r>
-        <w:rPr>
-          <w:rFonts w:asciiTheme="majorHAnsi" w:hAnsiTheme="majorHAnsi" w:cs="Tahoma"/>
-          <w:b/>
-          <w:sz w:val="28"/>
-          <w:szCs w:val="28"/>
-          <w:shd w:val="clear" w:color="auto" w:fill="FFFFFF"/>
-        </w:rPr>
-        <w:t>chofer</w:t>
-      </w:r>
-      <w:r>
-        <w:rPr>
-          <w:rFonts w:asciiTheme="majorHAnsi" w:hAnsiTheme="majorHAnsi" w:cs="Tahoma"/>
-          <w:sz w:val="28"/>
-          <w:szCs w:val="28"/>
-          <w:shd w:val="clear" w:color="auto" w:fill="FFFFFF"/>
-        </w:rPr>
-        <w:t>, quiero un documento con los datos de entrega</w:t>
-      </w:r>
-      <w:r>
-        <w:rPr>
-          <w:rFonts w:asciiTheme="majorHAnsi" w:hAnsiTheme="majorHAnsi" w:cs="Tahoma"/>
-          <w:sz w:val="28"/>
-          <w:szCs w:val="28"/>
-          <w:shd w:val="clear" w:color="auto" w:fill="FFFFFF"/>
-        </w:rPr>
-        <w:t xml:space="preserve">, </w:t>
-      </w:r>
-      <w:r>
-        <w:rPr>
-          <w:rFonts w:asciiTheme="majorHAnsi" w:hAnsiTheme="majorHAnsi" w:cs="Tahoma"/>
-          <w:sz w:val="28"/>
-          <w:szCs w:val="28"/>
-          <w:shd w:val="clear" w:color="auto" w:fill="FFFFFF"/>
-        </w:rPr>
-        <w:t xml:space="preserve">para conocer </w:t>
-      </w:r>
-      <w:proofErr w:type="gramStart"/>
-      <w:r>
-        <w:rPr>
-          <w:rFonts w:asciiTheme="majorHAnsi" w:hAnsiTheme="majorHAnsi" w:cs="Tahoma"/>
-          <w:sz w:val="28"/>
-          <w:szCs w:val="28"/>
-          <w:shd w:val="clear" w:color="auto" w:fill="FFFFFF"/>
-        </w:rPr>
-        <w:t>los</w:t>
-      </w:r>
-      <w:proofErr w:type="gramEnd"/>
-      <w:r>
-        <w:rPr>
-          <w:rFonts w:asciiTheme="majorHAnsi" w:hAnsiTheme="majorHAnsi" w:cs="Tahoma"/>
-          <w:sz w:val="28"/>
-          <w:szCs w:val="28"/>
-          <w:shd w:val="clear" w:color="auto" w:fill="FFFFFF"/>
-        </w:rPr>
-        <w:t xml:space="preserve"> detalles necesarios para </w:t>
-      </w:r>
-      <w:proofErr w:type="spellStart"/>
-      <w:r>
-        <w:rPr>
-          <w:rFonts w:asciiTheme="majorHAnsi" w:hAnsiTheme="majorHAnsi" w:cs="Tahoma"/>
-          <w:sz w:val="28"/>
-          <w:szCs w:val="28"/>
-          <w:shd w:val="clear" w:color="auto" w:fill="FFFFFF"/>
-        </w:rPr>
-        <w:t>relizar</w:t>
-      </w:r>
-      <w:proofErr w:type="spellEnd"/>
-      <w:r>
-        <w:rPr>
-          <w:rFonts w:asciiTheme="majorHAnsi" w:hAnsiTheme="majorHAnsi" w:cs="Tahoma"/>
-          <w:sz w:val="28"/>
-          <w:szCs w:val="28"/>
-          <w:shd w:val="clear" w:color="auto" w:fill="FFFFFF"/>
-        </w:rPr>
-        <w:t xml:space="preserve"> mi trabajo</w:t>
+        <w:pStyle w:val="Prrafodelista"/>
+        <w:numPr>
+          <w:ilvl w:val="0"/>
+          <w:numId w:val="11"/>
+        </w:numPr>
+        <w:rPr>
+          <w:rFonts w:asciiTheme="majorHAnsi" w:hAnsiTheme="majorHAnsi" w:cs="Tahoma"/>
+          <w:sz w:val="28"/>
+          <w:szCs w:val="28"/>
+          <w:shd w:val="clear" w:color="auto" w:fill="FFFFFF"/>
+        </w:rPr>
+      </w:pPr>
+      <w:r>
+        <w:rPr>
+          <w:rFonts w:asciiTheme="majorHAnsi" w:hAnsiTheme="majorHAnsi" w:cs="Tahoma"/>
+          <w:sz w:val="28"/>
+          <w:szCs w:val="28"/>
+          <w:shd w:val="clear" w:color="auto" w:fill="FFFFFF"/>
+        </w:rPr>
+        <w:t>Quiero poder camb</w:t>
+      </w:r>
+      <w:r>
+        <w:rPr>
+          <w:rFonts w:asciiTheme="majorHAnsi" w:hAnsiTheme="majorHAnsi" w:cs="Tahoma"/>
+          <w:sz w:val="28"/>
+          <w:szCs w:val="28"/>
+          <w:shd w:val="clear" w:color="auto" w:fill="FFFFFF"/>
+        </w:rPr>
+        <w:t>iar la serie usada para los enví</w:t>
+      </w:r>
+      <w:r>
+        <w:rPr>
+          <w:rFonts w:asciiTheme="majorHAnsi" w:hAnsiTheme="majorHAnsi" w:cs="Tahoma"/>
+          <w:sz w:val="28"/>
+          <w:szCs w:val="28"/>
+          <w:shd w:val="clear" w:color="auto" w:fill="FFFFFF"/>
+        </w:rPr>
+        <w:t>os y</w:t>
+      </w:r>
+      <w:r>
+        <w:rPr>
+          <w:rFonts w:asciiTheme="majorHAnsi" w:hAnsiTheme="majorHAnsi" w:cs="Tahoma"/>
+          <w:sz w:val="28"/>
+          <w:szCs w:val="28"/>
+          <w:shd w:val="clear" w:color="auto" w:fill="FFFFFF"/>
+        </w:rPr>
+        <w:t xml:space="preserve"> poder cambiar el folio actual.</w:t>
       </w:r>
     </w:p>
     <w:p>
       <w:pPr>
-        <w:pStyle w:val="Prrafodelista"/>
         <w:rPr>
           <w:rFonts w:asciiTheme="majorHAnsi" w:hAnsiTheme="majorHAnsi" w:cs="Tahoma"/>
           <w:sz w:val="28"/>
@@ -913,6 +874,81 @@
     </w:p>
     <w:p>
       <w:pPr>
+        <w:ind w:left="708"/>
+        <w:rPr>
+          <w:rFonts w:asciiTheme="majorHAnsi" w:hAnsiTheme="majorHAnsi" w:cs="Tahoma"/>
+          <w:sz w:val="28"/>
+          <w:szCs w:val="28"/>
+          <w:shd w:val="clear" w:color="auto" w:fill="FFFFFF"/>
+        </w:rPr>
+      </w:pPr>
+      <w:r>
+        <w:rPr>
+          <w:rFonts w:asciiTheme="majorHAnsi" w:hAnsiTheme="majorHAnsi" w:cs="Tahoma"/>
+          <w:sz w:val="28"/>
+          <w:szCs w:val="28"/>
+          <w:shd w:val="clear" w:color="auto" w:fill="FFFFFF"/>
+        </w:rPr>
+        <w:t xml:space="preserve">Como </w:t>
+      </w:r>
+      <w:r>
+        <w:rPr>
+          <w:rFonts w:asciiTheme="majorHAnsi" w:hAnsiTheme="majorHAnsi" w:cs="Tahoma"/>
+          <w:b/>
+          <w:sz w:val="28"/>
+          <w:szCs w:val="28"/>
+          <w:shd w:val="clear" w:color="auto" w:fill="FFFFFF"/>
+        </w:rPr>
+        <w:t>chofer</w:t>
+      </w:r>
+      <w:r>
+        <w:rPr>
+          <w:rFonts w:asciiTheme="majorHAnsi" w:hAnsiTheme="majorHAnsi" w:cs="Tahoma"/>
+          <w:sz w:val="28"/>
+          <w:szCs w:val="28"/>
+          <w:shd w:val="clear" w:color="auto" w:fill="FFFFFF"/>
+        </w:rPr>
+        <w:t>, quiero un documento con los datos de entrega</w:t>
+      </w:r>
+      <w:r>
+        <w:rPr>
+          <w:rFonts w:asciiTheme="majorHAnsi" w:hAnsiTheme="majorHAnsi" w:cs="Tahoma"/>
+          <w:sz w:val="28"/>
+          <w:szCs w:val="28"/>
+          <w:shd w:val="clear" w:color="auto" w:fill="FFFFFF"/>
+        </w:rPr>
+        <w:t xml:space="preserve">, </w:t>
+      </w:r>
+      <w:r>
+        <w:rPr>
+          <w:rFonts w:asciiTheme="majorHAnsi" w:hAnsiTheme="majorHAnsi" w:cs="Tahoma"/>
+          <w:sz w:val="28"/>
+          <w:szCs w:val="28"/>
+          <w:shd w:val="clear" w:color="auto" w:fill="FFFFFF"/>
+        </w:rPr>
+        <w:t>para conocer los detalles necesarios para re</w:t>
+      </w:r>
+      <w:r>
+        <w:rPr>
+          <w:rFonts w:asciiTheme="majorHAnsi" w:hAnsiTheme="majorHAnsi" w:cs="Tahoma"/>
+          <w:sz w:val="28"/>
+          <w:szCs w:val="28"/>
+          <w:shd w:val="clear" w:color="auto" w:fill="FFFFFF"/>
+        </w:rPr>
+        <w:t>a</w:t>
+      </w:r>
+      <w:r>
+        <w:rPr>
+          <w:rFonts w:asciiTheme="majorHAnsi" w:hAnsiTheme="majorHAnsi" w:cs="Tahoma"/>
+          <w:sz w:val="28"/>
+          <w:szCs w:val="28"/>
+          <w:shd w:val="clear" w:color="auto" w:fill="FFFFFF"/>
+        </w:rPr>
+        <w:t>lizar mi trabajo</w:t>
+      </w:r>
+    </w:p>
+    <w:p>
+      <w:pPr>
         <w:pStyle w:val="Prrafodelista"/>
         <w:rPr>
           <w:rFonts w:asciiTheme="majorHAnsi" w:hAnsiTheme="majorHAnsi" w:cs="Tahoma"/>
@@ -921,6 +957,17 @@
           <w:shd w:val="clear" w:color="auto" w:fill="FFFFFF"/>
         </w:rPr>
       </w:pPr>
+    </w:p>
+    <w:p>
+      <w:pPr>
+        <w:pStyle w:val="Prrafodelista"/>
+        <w:rPr>
+          <w:rFonts w:asciiTheme="majorHAnsi" w:hAnsiTheme="majorHAnsi" w:cs="Tahoma"/>
+          <w:sz w:val="28"/>
+          <w:szCs w:val="28"/>
+          <w:shd w:val="clear" w:color="auto" w:fill="FFFFFF"/>
+        </w:rPr>
+      </w:pPr>
       <w:r>
         <w:rPr>
           <w:rFonts w:asciiTheme="majorHAnsi" w:hAnsiTheme="majorHAnsi" w:cs="Tahoma"/>
@@ -948,7 +995,7 @@
           <w:szCs w:val="28"/>
           <w:shd w:val="clear" w:color="auto" w:fill="FFFFFF"/>
         </w:rPr>
-        <w:t>{ROL}</w:t>
+        <w:t>¿ROL?</w:t>
       </w:r>
       <w:r>
         <w:rPr>
@@ -1501,16 +1548,14 @@
               </w:rPr>
               <w:t xml:space="preserve">José </w:t>
             </w:r>
-            <w:proofErr w:type="spellStart"/>
             <w:r>
               <w:rPr>
                 <w:rFonts w:asciiTheme="majorHAnsi" w:hAnsiTheme="majorHAnsi" w:cs="Arial"/>
                 <w:sz w:val="28"/>
                 <w:szCs w:val="28"/>
               </w:rPr>
-              <w:t>Hernandez</w:t>
+              <w:t>Hernández</w:t>
             </w:r>
-            <w:proofErr w:type="spellEnd"/>
             <w:r>
               <w:rPr>
                 <w:rFonts w:asciiTheme="majorHAnsi" w:hAnsiTheme="majorHAnsi" w:cs="Arial"/>
@@ -1556,6 +1601,8 @@
           <w:szCs w:val="28"/>
         </w:rPr>
       </w:pPr>
+      <w:bookmarkStart w:id="0" w:name="_GoBack"/>
+      <w:bookmarkEnd w:id="0"/>
     </w:p>
     <w:sectPr>
       <w:footnotePr>
@@ -4590,7 +4637,7 @@
 </file>
 
 <file path=customXml/itemProps1.xml><?xml version="1.0" encoding="utf-8"?>
-<ds:datastoreItem xmlns:ds="http://schemas.openxmlformats.org/officeDocument/2006/customXml" ds:itemID="{3C2C9C42-1858-4B49-B3EA-3ACE613A2A7B}">
+<ds:datastoreItem xmlns:ds="http://schemas.openxmlformats.org/officeDocument/2006/customXml" ds:itemID="{FD41182B-138B-4096-B84A-9DB1FA1799B5}">
   <ds:schemaRefs>
     <ds:schemaRef ds:uri="http://schemas.openxmlformats.org/officeDocument/2006/bibliography"/>
   </ds:schemaRefs>

</xml_diff>

<commit_message>
pantalla de gastos basica
</commit_message>
<xml_diff>
--- a/dev_docs/transportes guerrero/TG - analisis funcional.docx
+++ b/dev_docs/transportes guerrero/TG - analisis funcional.docx
@@ -367,7 +367,6 @@
         </w:rPr>
         <w:t xml:space="preserve">los </w:t>
       </w:r>
-      <w:proofErr w:type="gramStart"/>
       <w:r>
         <w:rPr>
           <w:rFonts w:asciiTheme="majorHAnsi" w:hAnsiTheme="majorHAnsi" w:cs="Tahoma"/>
@@ -384,26 +383,7 @@
           <w:szCs w:val="28"/>
           <w:shd w:val="clear" w:color="auto" w:fill="FFFFFF"/>
         </w:rPr>
-        <w:t xml:space="preserve"> </w:t>
-      </w:r>
-      <w:r>
-        <w:rPr>
-          <w:rFonts w:asciiTheme="majorHAnsi" w:hAnsiTheme="majorHAnsi" w:cs="Tahoma"/>
-          <w:sz w:val="28"/>
-          <w:szCs w:val="28"/>
-          <w:shd w:val="clear" w:color="auto" w:fill="FFFFFF"/>
-        </w:rPr>
-        <w:t>,</w:t>
-      </w:r>
-      <w:proofErr w:type="gramEnd"/>
-      <w:r>
-        <w:rPr>
-          <w:rFonts w:asciiTheme="majorHAnsi" w:hAnsiTheme="majorHAnsi" w:cs="Tahoma"/>
-          <w:sz w:val="28"/>
-          <w:szCs w:val="28"/>
-          <w:shd w:val="clear" w:color="auto" w:fill="FFFFFF"/>
-        </w:rPr>
-        <w:t xml:space="preserve"> </w:t>
+        <w:t xml:space="preserve">, </w:t>
       </w:r>
       <w:r>
         <w:rPr>
@@ -468,7 +448,7 @@
         <w:pStyle w:val="Prrafodelista"/>
         <w:numPr>
           <w:ilvl w:val="0"/>
-          <w:numId w:val="16"/>
+          <w:numId w:val="21"/>
         </w:numPr>
         <w:rPr>
           <w:rFonts w:asciiTheme="majorHAnsi" w:hAnsiTheme="majorHAnsi" w:cs="Tahoma"/>
@@ -523,7 +503,7 @@
         <w:pStyle w:val="Prrafodelista"/>
         <w:numPr>
           <w:ilvl w:val="0"/>
-          <w:numId w:val="16"/>
+          <w:numId w:val="21"/>
         </w:numPr>
         <w:rPr>
           <w:rFonts w:asciiTheme="majorHAnsi" w:hAnsiTheme="majorHAnsi" w:cs="Tahoma"/>
@@ -641,18 +621,7 @@
           <w:szCs w:val="28"/>
           <w:shd w:val="clear" w:color="auto" w:fill="FFFFFF"/>
         </w:rPr>
-        <w:t xml:space="preserve"> solo el personal autorizado pueda ejecutar las funciones del sistema, para evitar mal uso de l</w:t>
-      </w:r>
-      <w:bookmarkStart w:id="0" w:name="_GoBack"/>
-      <w:bookmarkEnd w:id="0"/>
-      <w:r>
-        <w:rPr>
-          <w:rFonts w:asciiTheme="majorHAnsi" w:hAnsiTheme="majorHAnsi" w:cs="Tahoma"/>
-          <w:sz w:val="28"/>
-          <w:szCs w:val="28"/>
-          <w:shd w:val="clear" w:color="auto" w:fill="FFFFFF"/>
-        </w:rPr>
-        <w:t>a información.</w:t>
+        <w:t xml:space="preserve"> solo el personal autorizado pueda ejecutar las funciones del sistema, para evitar mal uso de la información.</w:t>
       </w:r>
     </w:p>
     <w:p>
@@ -702,6 +671,76 @@
           <w:rFonts w:asciiTheme="majorHAnsi" w:hAnsiTheme="majorHAnsi" w:cs="Arial"/>
           <w:sz w:val="28"/>
           <w:szCs w:val="28"/>
+        </w:rPr>
+      </w:pPr>
+    </w:p>
+    <w:p>
+      <w:pPr>
+        <w:pStyle w:val="Prrafodelista"/>
+        <w:numPr>
+          <w:ilvl w:val="0"/>
+          <w:numId w:val="18"/>
+        </w:numPr>
+        <w:rPr>
+          <w:rFonts w:asciiTheme="majorHAnsi" w:hAnsiTheme="majorHAnsi" w:cs="Tahoma"/>
+          <w:sz w:val="28"/>
+          <w:szCs w:val="28"/>
+          <w:shd w:val="clear" w:color="auto" w:fill="FFFFFF"/>
+        </w:rPr>
+      </w:pPr>
+      <w:r>
+        <w:rPr>
+          <w:rFonts w:asciiTheme="majorHAnsi" w:hAnsiTheme="majorHAnsi" w:cs="Tahoma"/>
+          <w:sz w:val="28"/>
+          <w:szCs w:val="28"/>
+          <w:shd w:val="clear" w:color="auto" w:fill="FFFFFF"/>
+        </w:rPr>
+        <w:t>Quiero poder cambiar la serie asignada a los viajes y poder cambiar el folio actual.</w:t>
+      </w:r>
+    </w:p>
+    <w:p>
+      <w:pPr>
+        <w:pStyle w:val="Prrafodelista"/>
+        <w:ind w:left="360"/>
+        <w:rPr>
+          <w:rFonts w:asciiTheme="majorHAnsi" w:hAnsiTheme="majorHAnsi" w:cs="Tahoma"/>
+          <w:sz w:val="28"/>
+          <w:szCs w:val="28"/>
+          <w:shd w:val="clear" w:color="auto" w:fill="FFFFFF"/>
+        </w:rPr>
+      </w:pPr>
+    </w:p>
+    <w:p>
+      <w:pPr>
+        <w:pStyle w:val="Prrafodelista"/>
+        <w:numPr>
+          <w:ilvl w:val="0"/>
+          <w:numId w:val="18"/>
+        </w:numPr>
+        <w:rPr>
+          <w:rFonts w:asciiTheme="majorHAnsi" w:hAnsiTheme="majorHAnsi" w:cs="Tahoma"/>
+          <w:sz w:val="28"/>
+          <w:szCs w:val="28"/>
+          <w:shd w:val="clear" w:color="auto" w:fill="FFFFFF"/>
+        </w:rPr>
+      </w:pPr>
+      <w:r>
+        <w:rPr>
+          <w:rFonts w:asciiTheme="majorHAnsi" w:hAnsiTheme="majorHAnsi" w:cs="Tahoma"/>
+          <w:sz w:val="28"/>
+          <w:szCs w:val="28"/>
+          <w:shd w:val="clear" w:color="auto" w:fill="FFFFFF"/>
+        </w:rPr>
+        <w:t>Quiero agregar estados al envío,  y considerarlos en las búsquedas.</w:t>
+      </w:r>
+    </w:p>
+    <w:p>
+      <w:pPr>
+        <w:rPr>
+          <w:rFonts w:asciiTheme="majorHAnsi" w:hAnsiTheme="majorHAnsi" w:cs="Tahoma"/>
+          <w:sz w:val="28"/>
+          <w:szCs w:val="28"/>
+          <w:shd w:val="clear" w:color="auto" w:fill="FFFFFF"/>
         </w:rPr>
       </w:pPr>
     </w:p>
@@ -733,11 +772,11 @@
     <w:p>
       <w:pPr>
         <w:pStyle w:val="Prrafodelista"/>
-        <w:ind w:left="284"/>
-        <w:rPr>
-          <w:rFonts w:asciiTheme="majorHAnsi" w:hAnsiTheme="majorHAnsi" w:cs="Arial"/>
-          <w:sz w:val="28"/>
-          <w:szCs w:val="28"/>
+        <w:rPr>
+          <w:rFonts w:asciiTheme="majorHAnsi" w:hAnsiTheme="majorHAnsi" w:cs="Tahoma"/>
+          <w:sz w:val="28"/>
+          <w:szCs w:val="28"/>
+          <w:shd w:val="clear" w:color="auto" w:fill="FFFFFF"/>
         </w:rPr>
       </w:pPr>
     </w:p>
@@ -750,17 +789,53 @@
         </w:numPr>
         <w:ind w:left="284"/>
         <w:rPr>
+          <w:rFonts w:asciiTheme="majorHAnsi" w:hAnsiTheme="majorHAnsi" w:cs="Tahoma"/>
+          <w:sz w:val="28"/>
+          <w:szCs w:val="28"/>
+          <w:shd w:val="clear" w:color="auto" w:fill="FFFFFF"/>
+        </w:rPr>
+      </w:pPr>
+      <w:r>
+        <w:rPr>
+          <w:rFonts w:asciiTheme="majorHAnsi" w:hAnsiTheme="majorHAnsi" w:cs="Tahoma"/>
+          <w:sz w:val="28"/>
+          <w:szCs w:val="28"/>
+          <w:shd w:val="clear" w:color="auto" w:fill="FFFFFF"/>
+        </w:rPr>
+        <w:t>Quiero que los gastos registrados en la pantalla de viajes, se sincronicen con los gastos diarios.</w:t>
+      </w:r>
+    </w:p>
+    <w:p>
+      <w:pPr>
+        <w:pStyle w:val="Prrafodelista"/>
+        <w:ind w:left="284"/>
+        <w:rPr>
           <w:rFonts w:asciiTheme="majorHAnsi" w:hAnsiTheme="majorHAnsi" w:cs="Arial"/>
           <w:sz w:val="28"/>
           <w:szCs w:val="28"/>
         </w:rPr>
       </w:pPr>
-      <w:r>
+    </w:p>
+    <w:p>
+      <w:pPr>
+        <w:pStyle w:val="Prrafodelista"/>
+        <w:numPr>
+          <w:ilvl w:val="0"/>
+          <w:numId w:val="18"/>
+        </w:numPr>
+        <w:ind w:left="284"/>
         <w:rPr>
           <w:rFonts w:asciiTheme="majorHAnsi" w:hAnsiTheme="majorHAnsi" w:cs="Arial"/>
           <w:sz w:val="28"/>
           <w:szCs w:val="28"/>
         </w:rPr>
+      </w:pPr>
+      <w:r>
+        <w:rPr>
+          <w:rFonts w:asciiTheme="majorHAnsi" w:hAnsiTheme="majorHAnsi" w:cs="Arial"/>
+          <w:sz w:val="28"/>
+          <w:szCs w:val="28"/>
+        </w:rPr>
         <w:t xml:space="preserve">Quiero registrar </w:t>
       </w:r>
       <w:r>
@@ -786,6 +861,42 @@
           <w:szCs w:val="28"/>
         </w:rPr>
         <w:t>actualizar el sistema desde donde me encuentre.</w:t>
+      </w:r>
+    </w:p>
+    <w:p>
+      <w:pPr>
+        <w:rPr>
+          <w:rFonts w:asciiTheme="majorHAnsi" w:hAnsiTheme="majorHAnsi" w:cs="Tahoma"/>
+          <w:sz w:val="28"/>
+          <w:szCs w:val="28"/>
+          <w:shd w:val="clear" w:color="auto" w:fill="FFFFFF"/>
+        </w:rPr>
+      </w:pPr>
+    </w:p>
+    <w:p>
+      <w:pPr>
+        <w:pStyle w:val="Prrafodelista"/>
+        <w:numPr>
+          <w:ilvl w:val="0"/>
+          <w:numId w:val="15"/>
+        </w:numPr>
+        <w:ind w:left="284"/>
+        <w:rPr>
+          <w:rFonts w:asciiTheme="majorHAnsi" w:hAnsiTheme="majorHAnsi" w:cs="Tahoma"/>
+          <w:sz w:val="28"/>
+          <w:szCs w:val="28"/>
+          <w:shd w:val="clear" w:color="auto" w:fill="FFFFFF"/>
+        </w:rPr>
+      </w:pPr>
+      <w:r>
+        <w:rPr>
+          <w:rFonts w:asciiTheme="majorHAnsi" w:hAnsiTheme="majorHAnsi" w:cs="Tahoma"/>
+          <w:sz w:val="28"/>
+          <w:szCs w:val="28"/>
+          <w:shd w:val="clear" w:color="auto" w:fill="FFFFFF"/>
+        </w:rPr>
+        <w:lastRenderedPageBreak/>
+        <w:t>Quiero impedir la modificación o eliminación de gastos asignados en días anteriores, los gastos del día solo podrán cancelarse pero no borrarse, con el objetivo de asegurar la integridad de la información.</w:t>
       </w:r>
     </w:p>
     <w:p>
@@ -863,25 +974,15 @@
     </w:p>
     <w:p>
       <w:pPr>
-        <w:pStyle w:val="Prrafodelista"/>
-        <w:ind w:left="1068"/>
-        <w:rPr>
-          <w:rFonts w:asciiTheme="majorHAnsi" w:hAnsiTheme="majorHAnsi" w:cs="Tahoma"/>
-          <w:sz w:val="28"/>
-          <w:szCs w:val="28"/>
-          <w:shd w:val="clear" w:color="auto" w:fill="FFFFFF"/>
-        </w:rPr>
-      </w:pPr>
-    </w:p>
-    <w:p>
-      <w:pPr>
-        <w:rPr>
-          <w:rFonts w:asciiTheme="majorHAnsi" w:hAnsiTheme="majorHAnsi" w:cs="Tahoma"/>
-          <w:sz w:val="28"/>
-          <w:szCs w:val="28"/>
-          <w:shd w:val="clear" w:color="auto" w:fill="FFFFFF"/>
-        </w:rPr>
-      </w:pPr>
+        <w:rPr>
+          <w:rFonts w:asciiTheme="majorHAnsi" w:hAnsiTheme="majorHAnsi" w:cs="Tahoma"/>
+          <w:sz w:val="28"/>
+          <w:szCs w:val="28"/>
+          <w:shd w:val="clear" w:color="auto" w:fill="FFFFFF"/>
+        </w:rPr>
+      </w:pPr>
+      <w:bookmarkStart w:id="0" w:name="_GoBack"/>
+      <w:bookmarkEnd w:id="0"/>
     </w:p>
     <w:p>
       <w:pPr>
@@ -905,65 +1006,84 @@
           <w:szCs w:val="28"/>
           <w:shd w:val="clear" w:color="auto" w:fill="FFFFFF"/>
         </w:rPr>
-        <w:t>Q</w:t>
-      </w:r>
-      <w:r>
-        <w:rPr>
-          <w:rFonts w:asciiTheme="majorHAnsi" w:hAnsiTheme="majorHAnsi" w:cs="Tahoma"/>
-          <w:sz w:val="28"/>
-          <w:szCs w:val="28"/>
-          <w:shd w:val="clear" w:color="auto" w:fill="FFFFFF"/>
-        </w:rPr>
-        <w:t xml:space="preserve">uiero impedir la modificación o eliminación </w:t>
-      </w:r>
-      <w:r>
-        <w:rPr>
-          <w:rFonts w:asciiTheme="majorHAnsi" w:hAnsiTheme="majorHAnsi" w:cs="Tahoma"/>
-          <w:sz w:val="28"/>
-          <w:szCs w:val="28"/>
-          <w:shd w:val="clear" w:color="auto" w:fill="FFFFFF"/>
-        </w:rPr>
-        <w:t xml:space="preserve">de </w:t>
-      </w:r>
-      <w:r>
-        <w:rPr>
-          <w:rFonts w:asciiTheme="majorHAnsi" w:hAnsiTheme="majorHAnsi" w:cs="Tahoma"/>
-          <w:sz w:val="28"/>
-          <w:szCs w:val="28"/>
-          <w:shd w:val="clear" w:color="auto" w:fill="FFFFFF"/>
-        </w:rPr>
-        <w:t>gastos asignados en días anteriores</w:t>
-      </w:r>
-      <w:r>
-        <w:rPr>
-          <w:rFonts w:asciiTheme="majorHAnsi" w:hAnsiTheme="majorHAnsi" w:cs="Tahoma"/>
-          <w:sz w:val="28"/>
-          <w:szCs w:val="28"/>
-          <w:shd w:val="clear" w:color="auto" w:fill="FFFFFF"/>
-        </w:rPr>
-        <w:t>, los gastos del dí</w:t>
-      </w:r>
-      <w:r>
-        <w:rPr>
-          <w:rFonts w:asciiTheme="majorHAnsi" w:hAnsiTheme="majorHAnsi" w:cs="Tahoma"/>
-          <w:sz w:val="28"/>
-          <w:szCs w:val="28"/>
-          <w:shd w:val="clear" w:color="auto" w:fill="FFFFFF"/>
-        </w:rPr>
-        <w:t>a solo podrán cancelarse pero no borrarse</w:t>
-      </w:r>
-      <w:r>
-        <w:rPr>
-          <w:rFonts w:asciiTheme="majorHAnsi" w:hAnsiTheme="majorHAnsi" w:cs="Tahoma"/>
-          <w:sz w:val="28"/>
-          <w:szCs w:val="28"/>
-          <w:shd w:val="clear" w:color="auto" w:fill="FFFFFF"/>
-        </w:rPr>
-        <w:t>, con el objetivo de asegurar la integridad de la información.</w:t>
+        <w:t>En la pantalla de consumo de diésel, q</w:t>
+      </w:r>
+      <w:r>
+        <w:rPr>
+          <w:rFonts w:asciiTheme="majorHAnsi" w:hAnsiTheme="majorHAnsi" w:cs="Tahoma"/>
+          <w:sz w:val="28"/>
+          <w:szCs w:val="28"/>
+          <w:shd w:val="clear" w:color="auto" w:fill="FFFFFF"/>
+        </w:rPr>
+        <w:t>uiero que al seleccionar un cliente, el sistema me proporcione la</w:t>
+      </w:r>
+      <w:r>
+        <w:rPr>
+          <w:rFonts w:asciiTheme="majorHAnsi" w:hAnsiTheme="majorHAnsi" w:cs="Tahoma"/>
+          <w:sz w:val="28"/>
+          <w:szCs w:val="28"/>
+          <w:shd w:val="clear" w:color="auto" w:fill="FFFFFF"/>
+        </w:rPr>
+        <w:t xml:space="preserve"> información de la ruta</w:t>
+      </w:r>
+      <w:r>
+        <w:rPr>
+          <w:rFonts w:asciiTheme="majorHAnsi" w:hAnsiTheme="majorHAnsi" w:cs="Tahoma"/>
+          <w:sz w:val="28"/>
+          <w:szCs w:val="28"/>
+          <w:shd w:val="clear" w:color="auto" w:fill="FFFFFF"/>
+        </w:rPr>
+        <w:t xml:space="preserve"> (distancia, origen, destino)</w:t>
+      </w:r>
+      <w:r>
+        <w:rPr>
+          <w:rFonts w:asciiTheme="majorHAnsi" w:hAnsiTheme="majorHAnsi" w:cs="Tahoma"/>
+          <w:sz w:val="28"/>
+          <w:szCs w:val="28"/>
+          <w:shd w:val="clear" w:color="auto" w:fill="FFFFFF"/>
+        </w:rPr>
+        <w:t>, para evitar teclearla y</w:t>
+      </w:r>
+      <w:r>
+        <w:rPr>
+          <w:rFonts w:asciiTheme="majorHAnsi" w:hAnsiTheme="majorHAnsi" w:cs="Tahoma"/>
+          <w:sz w:val="28"/>
+          <w:szCs w:val="28"/>
+          <w:shd w:val="clear" w:color="auto" w:fill="FFFFFF"/>
+        </w:rPr>
+        <w:t xml:space="preserve"> evitar </w:t>
+      </w:r>
+      <w:r>
+        <w:rPr>
+          <w:rFonts w:asciiTheme="majorHAnsi" w:hAnsiTheme="majorHAnsi" w:cs="Tahoma"/>
+          <w:sz w:val="28"/>
+          <w:szCs w:val="28"/>
+          <w:shd w:val="clear" w:color="auto" w:fill="FFFFFF"/>
+        </w:rPr>
+        <w:t xml:space="preserve"> realizar cálculos</w:t>
+      </w:r>
+      <w:r>
+        <w:rPr>
+          <w:rFonts w:asciiTheme="majorHAnsi" w:hAnsiTheme="majorHAnsi" w:cs="Tahoma"/>
+          <w:sz w:val="28"/>
+          <w:szCs w:val="28"/>
+          <w:shd w:val="clear" w:color="auto" w:fill="FFFFFF"/>
+        </w:rPr>
+        <w:t xml:space="preserve"> manuales</w:t>
+      </w:r>
+      <w:r>
+        <w:rPr>
+          <w:rFonts w:asciiTheme="majorHAnsi" w:hAnsiTheme="majorHAnsi" w:cs="Tahoma"/>
+          <w:sz w:val="28"/>
+          <w:szCs w:val="28"/>
+          <w:shd w:val="clear" w:color="auto" w:fill="FFFFFF"/>
+        </w:rPr>
+        <w:t>. ¿Es posible que el cliente tenga varias direcciones de entrega?</w:t>
       </w:r>
     </w:p>
     <w:p>
       <w:pPr>
+        <w:pStyle w:val="Prrafodelista"/>
         <w:ind w:left="284"/>
         <w:rPr>
           <w:rFonts w:asciiTheme="majorHAnsi" w:hAnsiTheme="majorHAnsi" w:cs="Tahoma"/>
@@ -995,262 +1115,27 @@
           <w:szCs w:val="28"/>
           <w:shd w:val="clear" w:color="auto" w:fill="FFFFFF"/>
         </w:rPr>
-        <w:lastRenderedPageBreak/>
-        <w:t>Quiero que</w:t>
-      </w:r>
-      <w:r>
-        <w:rPr>
-          <w:rFonts w:asciiTheme="majorHAnsi" w:hAnsiTheme="majorHAnsi" w:cs="Tahoma"/>
-          <w:sz w:val="28"/>
-          <w:szCs w:val="28"/>
-          <w:shd w:val="clear" w:color="auto" w:fill="FFFFFF"/>
-        </w:rPr>
-        <w:t xml:space="preserve"> se considere el estado del enví</w:t>
-      </w:r>
-      <w:r>
-        <w:rPr>
-          <w:rFonts w:asciiTheme="majorHAnsi" w:hAnsiTheme="majorHAnsi" w:cs="Tahoma"/>
-          <w:sz w:val="28"/>
-          <w:szCs w:val="28"/>
-          <w:shd w:val="clear" w:color="auto" w:fill="FFFFFF"/>
-        </w:rPr>
-        <w:t>o (programado, en ruta, entregado, cancelado)</w:t>
-      </w:r>
-      <w:r>
-        <w:rPr>
-          <w:rFonts w:asciiTheme="majorHAnsi" w:hAnsiTheme="majorHAnsi" w:cs="Tahoma"/>
-          <w:sz w:val="28"/>
-          <w:szCs w:val="28"/>
-          <w:shd w:val="clear" w:color="auto" w:fill="FFFFFF"/>
-        </w:rPr>
-        <w:t>, para que el sistema pueda hacer notificaciones y también que me sea más fácil dar seguimiento</w:t>
+        <w:t>Independiente del cliente, quiero poder se</w:t>
+      </w:r>
+      <w:r>
+        <w:rPr>
+          <w:rFonts w:asciiTheme="majorHAnsi" w:hAnsiTheme="majorHAnsi" w:cs="Tahoma"/>
+          <w:sz w:val="28"/>
+          <w:szCs w:val="28"/>
+          <w:shd w:val="clear" w:color="auto" w:fill="FFFFFF"/>
+        </w:rPr>
+        <w:t>leccionar rutas desde una lista, para evitar teclearla y realizar cálculos (aun así, permitir modificarlos los parámetros seleccionados).</w:t>
       </w:r>
     </w:p>
     <w:p>
       <w:pPr>
-        <w:pStyle w:val="Prrafodelista"/>
-        <w:ind w:left="284"/>
-        <w:rPr>
-          <w:rFonts w:asciiTheme="majorHAnsi" w:hAnsiTheme="majorHAnsi" w:cs="Tahoma"/>
-          <w:sz w:val="28"/>
-          <w:szCs w:val="28"/>
-          <w:shd w:val="clear" w:color="auto" w:fill="FFFFFF"/>
-        </w:rPr>
-      </w:pPr>
-    </w:p>
-    <w:p>
-      <w:pPr>
-        <w:pStyle w:val="Prrafodelista"/>
-        <w:numPr>
-          <w:ilvl w:val="0"/>
-          <w:numId w:val="15"/>
-        </w:numPr>
-        <w:ind w:left="284"/>
-        <w:rPr>
-          <w:rFonts w:asciiTheme="majorHAnsi" w:hAnsiTheme="majorHAnsi" w:cs="Tahoma"/>
-          <w:sz w:val="28"/>
-          <w:szCs w:val="28"/>
-          <w:shd w:val="clear" w:color="auto" w:fill="FFFFFF"/>
-        </w:rPr>
-      </w:pPr>
-      <w:r>
-        <w:rPr>
-          <w:rFonts w:asciiTheme="majorHAnsi" w:hAnsiTheme="majorHAnsi" w:cs="Tahoma"/>
-          <w:sz w:val="28"/>
-          <w:szCs w:val="28"/>
-          <w:shd w:val="clear" w:color="auto" w:fill="FFFFFF"/>
-        </w:rPr>
-        <w:t>En la pantalla de consumo de diésel, q</w:t>
-      </w:r>
-      <w:r>
-        <w:rPr>
-          <w:rFonts w:asciiTheme="majorHAnsi" w:hAnsiTheme="majorHAnsi" w:cs="Tahoma"/>
-          <w:sz w:val="28"/>
-          <w:szCs w:val="28"/>
-          <w:shd w:val="clear" w:color="auto" w:fill="FFFFFF"/>
-        </w:rPr>
-        <w:t>uiero que al seleccionar un cliente, el sistema me proporcione la</w:t>
-      </w:r>
-      <w:r>
-        <w:rPr>
-          <w:rFonts w:asciiTheme="majorHAnsi" w:hAnsiTheme="majorHAnsi" w:cs="Tahoma"/>
-          <w:sz w:val="28"/>
-          <w:szCs w:val="28"/>
-          <w:shd w:val="clear" w:color="auto" w:fill="FFFFFF"/>
-        </w:rPr>
-        <w:t xml:space="preserve"> información de la ruta</w:t>
-      </w:r>
-      <w:r>
-        <w:rPr>
-          <w:rFonts w:asciiTheme="majorHAnsi" w:hAnsiTheme="majorHAnsi" w:cs="Tahoma"/>
-          <w:sz w:val="28"/>
-          <w:szCs w:val="28"/>
-          <w:shd w:val="clear" w:color="auto" w:fill="FFFFFF"/>
-        </w:rPr>
-        <w:t xml:space="preserve"> (distancia, origen, destino)</w:t>
-      </w:r>
-      <w:r>
-        <w:rPr>
-          <w:rFonts w:asciiTheme="majorHAnsi" w:hAnsiTheme="majorHAnsi" w:cs="Tahoma"/>
-          <w:sz w:val="28"/>
-          <w:szCs w:val="28"/>
-          <w:shd w:val="clear" w:color="auto" w:fill="FFFFFF"/>
-        </w:rPr>
-        <w:t>, para evitar teclearla y</w:t>
-      </w:r>
-      <w:r>
-        <w:rPr>
-          <w:rFonts w:asciiTheme="majorHAnsi" w:hAnsiTheme="majorHAnsi" w:cs="Tahoma"/>
-          <w:sz w:val="28"/>
-          <w:szCs w:val="28"/>
-          <w:shd w:val="clear" w:color="auto" w:fill="FFFFFF"/>
-        </w:rPr>
-        <w:t xml:space="preserve"> evitar </w:t>
-      </w:r>
-      <w:r>
-        <w:rPr>
-          <w:rFonts w:asciiTheme="majorHAnsi" w:hAnsiTheme="majorHAnsi" w:cs="Tahoma"/>
-          <w:sz w:val="28"/>
-          <w:szCs w:val="28"/>
-          <w:shd w:val="clear" w:color="auto" w:fill="FFFFFF"/>
-        </w:rPr>
-        <w:t xml:space="preserve"> realizar cálculos</w:t>
-      </w:r>
-      <w:r>
-        <w:rPr>
-          <w:rFonts w:asciiTheme="majorHAnsi" w:hAnsiTheme="majorHAnsi" w:cs="Tahoma"/>
-          <w:sz w:val="28"/>
-          <w:szCs w:val="28"/>
-          <w:shd w:val="clear" w:color="auto" w:fill="FFFFFF"/>
-        </w:rPr>
-        <w:t xml:space="preserve"> manuales</w:t>
-      </w:r>
-      <w:r>
-        <w:rPr>
-          <w:rFonts w:asciiTheme="majorHAnsi" w:hAnsiTheme="majorHAnsi" w:cs="Tahoma"/>
-          <w:sz w:val="28"/>
-          <w:szCs w:val="28"/>
-          <w:shd w:val="clear" w:color="auto" w:fill="FFFFFF"/>
-        </w:rPr>
-        <w:t>. ¿Es posible que el cliente tenga varias direcciones de entrega?</w:t>
-      </w:r>
-    </w:p>
-    <w:p>
-      <w:pPr>
-        <w:pStyle w:val="Prrafodelista"/>
-        <w:ind w:left="284"/>
-        <w:rPr>
-          <w:rFonts w:asciiTheme="majorHAnsi" w:hAnsiTheme="majorHAnsi" w:cs="Tahoma"/>
-          <w:sz w:val="28"/>
-          <w:szCs w:val="28"/>
-          <w:shd w:val="clear" w:color="auto" w:fill="FFFFFF"/>
-        </w:rPr>
-      </w:pPr>
-    </w:p>
-    <w:p>
-      <w:pPr>
-        <w:pStyle w:val="Prrafodelista"/>
-        <w:numPr>
-          <w:ilvl w:val="0"/>
-          <w:numId w:val="15"/>
-        </w:numPr>
-        <w:ind w:left="284"/>
-        <w:rPr>
-          <w:rFonts w:asciiTheme="majorHAnsi" w:hAnsiTheme="majorHAnsi" w:cs="Tahoma"/>
-          <w:sz w:val="28"/>
-          <w:szCs w:val="28"/>
-          <w:shd w:val="clear" w:color="auto" w:fill="FFFFFF"/>
-        </w:rPr>
-      </w:pPr>
-      <w:r>
-        <w:rPr>
-          <w:rFonts w:asciiTheme="majorHAnsi" w:hAnsiTheme="majorHAnsi" w:cs="Tahoma"/>
-          <w:sz w:val="28"/>
-          <w:szCs w:val="28"/>
-          <w:shd w:val="clear" w:color="auto" w:fill="FFFFFF"/>
-        </w:rPr>
-        <w:t>Independiente del cliente, quiero poder se</w:t>
-      </w:r>
-      <w:r>
-        <w:rPr>
-          <w:rFonts w:asciiTheme="majorHAnsi" w:hAnsiTheme="majorHAnsi" w:cs="Tahoma"/>
-          <w:sz w:val="28"/>
-          <w:szCs w:val="28"/>
-          <w:shd w:val="clear" w:color="auto" w:fill="FFFFFF"/>
-        </w:rPr>
-        <w:t>leccionar rutas desde una lista, para evitar teclearla y realizar cálculos (aun así, permitir modificarlos los parámetros seleccionados).</w:t>
-      </w:r>
-    </w:p>
-    <w:p>
-      <w:pPr>
-        <w:rPr>
-          <w:rFonts w:asciiTheme="majorHAnsi" w:hAnsiTheme="majorHAnsi" w:cs="Tahoma"/>
-          <w:sz w:val="28"/>
-          <w:szCs w:val="28"/>
-          <w:shd w:val="clear" w:color="auto" w:fill="FFFFFF"/>
-        </w:rPr>
-      </w:pPr>
-    </w:p>
-    <w:p>
-      <w:pPr>
-        <w:pStyle w:val="Prrafodelista"/>
-        <w:numPr>
-          <w:ilvl w:val="0"/>
-          <w:numId w:val="15"/>
-        </w:numPr>
-        <w:ind w:left="284"/>
-        <w:rPr>
-          <w:rFonts w:asciiTheme="majorHAnsi" w:hAnsiTheme="majorHAnsi" w:cs="Tahoma"/>
-          <w:sz w:val="28"/>
-          <w:szCs w:val="28"/>
-          <w:shd w:val="clear" w:color="auto" w:fill="FFFFFF"/>
-        </w:rPr>
-      </w:pPr>
-      <w:r>
-        <w:rPr>
-          <w:rFonts w:asciiTheme="majorHAnsi" w:hAnsiTheme="majorHAnsi" w:cs="Tahoma"/>
-          <w:sz w:val="28"/>
-          <w:szCs w:val="28"/>
-          <w:shd w:val="clear" w:color="auto" w:fill="FFFFFF"/>
-        </w:rPr>
-        <w:t>Quiero poder camb</w:t>
-      </w:r>
-      <w:r>
-        <w:rPr>
-          <w:rFonts w:asciiTheme="majorHAnsi" w:hAnsiTheme="majorHAnsi" w:cs="Tahoma"/>
-          <w:sz w:val="28"/>
-          <w:szCs w:val="28"/>
-          <w:shd w:val="clear" w:color="auto" w:fill="FFFFFF"/>
-        </w:rPr>
-        <w:t xml:space="preserve">iar la serie </w:t>
-      </w:r>
-      <w:r>
-        <w:rPr>
-          <w:rFonts w:asciiTheme="majorHAnsi" w:hAnsiTheme="majorHAnsi" w:cs="Tahoma"/>
-          <w:sz w:val="28"/>
-          <w:szCs w:val="28"/>
-          <w:shd w:val="clear" w:color="auto" w:fill="FFFFFF"/>
-        </w:rPr>
-        <w:t xml:space="preserve">asignada a los viajes </w:t>
-      </w:r>
-      <w:r>
-        <w:rPr>
-          <w:rFonts w:asciiTheme="majorHAnsi" w:hAnsiTheme="majorHAnsi" w:cs="Tahoma"/>
-          <w:sz w:val="28"/>
-          <w:szCs w:val="28"/>
-          <w:shd w:val="clear" w:color="auto" w:fill="FFFFFF"/>
-        </w:rPr>
-        <w:t>y</w:t>
-      </w:r>
-      <w:r>
-        <w:rPr>
-          <w:rFonts w:asciiTheme="majorHAnsi" w:hAnsiTheme="majorHAnsi" w:cs="Tahoma"/>
-          <w:sz w:val="28"/>
-          <w:szCs w:val="28"/>
-          <w:shd w:val="clear" w:color="auto" w:fill="FFFFFF"/>
-        </w:rPr>
-        <w:t xml:space="preserve"> poder cambiar el folio actual.</w:t>
-      </w:r>
+        <w:rPr>
+          <w:rFonts w:asciiTheme="majorHAnsi" w:hAnsiTheme="majorHAnsi" w:cs="Tahoma"/>
+          <w:sz w:val="28"/>
+          <w:szCs w:val="28"/>
+          <w:shd w:val="clear" w:color="auto" w:fill="FFFFFF"/>
+        </w:rPr>
+      </w:pPr>
     </w:p>
     <w:p>
       <w:pPr>
@@ -2853,7 +2738,7 @@
       <w:lvlText w:val=""/>
       <w:lvlJc w:val="left"/>
       <w:pPr>
-        <w:ind w:left="720" w:hanging="360"/>
+        <w:ind w:left="360" w:hanging="360"/>
       </w:pPr>
       <w:rPr>
         <w:rFonts w:ascii="Symbol" w:hAnsi="Symbol" w:hint="default"/>
@@ -2865,7 +2750,7 @@
       <w:lvlText w:val="o"/>
       <w:lvlJc w:val="left"/>
       <w:pPr>
-        <w:ind w:left="1440" w:hanging="360"/>
+        <w:ind w:left="1080" w:hanging="360"/>
       </w:pPr>
       <w:rPr>
         <w:rFonts w:ascii="Courier New" w:hAnsi="Courier New" w:cs="Courier New" w:hint="default"/>
@@ -2877,7 +2762,7 @@
       <w:lvlText w:val=""/>
       <w:lvlJc w:val="left"/>
       <w:pPr>
-        <w:ind w:left="2160" w:hanging="360"/>
+        <w:ind w:left="1800" w:hanging="360"/>
       </w:pPr>
       <w:rPr>
         <w:rFonts w:ascii="Wingdings" w:hAnsi="Wingdings" w:hint="default"/>
@@ -2889,7 +2774,7 @@
       <w:lvlText w:val=""/>
       <w:lvlJc w:val="left"/>
       <w:pPr>
-        <w:ind w:left="2880" w:hanging="360"/>
+        <w:ind w:left="2520" w:hanging="360"/>
       </w:pPr>
       <w:rPr>
         <w:rFonts w:ascii="Symbol" w:hAnsi="Symbol" w:hint="default"/>
@@ -2901,7 +2786,7 @@
       <w:lvlText w:val="o"/>
       <w:lvlJc w:val="left"/>
       <w:pPr>
-        <w:ind w:left="3600" w:hanging="360"/>
+        <w:ind w:left="3240" w:hanging="360"/>
       </w:pPr>
       <w:rPr>
         <w:rFonts w:ascii="Courier New" w:hAnsi="Courier New" w:cs="Courier New" w:hint="default"/>
@@ -2913,7 +2798,7 @@
       <w:lvlText w:val=""/>
       <w:lvlJc w:val="left"/>
       <w:pPr>
-        <w:ind w:left="4320" w:hanging="360"/>
+        <w:ind w:left="3960" w:hanging="360"/>
       </w:pPr>
       <w:rPr>
         <w:rFonts w:ascii="Wingdings" w:hAnsi="Wingdings" w:hint="default"/>
@@ -2925,7 +2810,7 @@
       <w:lvlText w:val=""/>
       <w:lvlJc w:val="left"/>
       <w:pPr>
-        <w:ind w:left="5040" w:hanging="360"/>
+        <w:ind w:left="4680" w:hanging="360"/>
       </w:pPr>
       <w:rPr>
         <w:rFonts w:ascii="Symbol" w:hAnsi="Symbol" w:hint="default"/>
@@ -2937,7 +2822,7 @@
       <w:lvlText w:val="o"/>
       <w:lvlJc w:val="left"/>
       <w:pPr>
-        <w:ind w:left="5760" w:hanging="360"/>
+        <w:ind w:left="5400" w:hanging="360"/>
       </w:pPr>
       <w:rPr>
         <w:rFonts w:ascii="Courier New" w:hAnsi="Courier New" w:cs="Courier New" w:hint="default"/>
@@ -2949,7 +2834,7 @@
       <w:lvlText w:val=""/>
       <w:lvlJc w:val="left"/>
       <w:pPr>
-        <w:ind w:left="6480" w:hanging="360"/>
+        <w:ind w:left="6120" w:hanging="360"/>
       </w:pPr>
       <w:rPr>
         <w:rFonts w:ascii="Wingdings" w:hAnsi="Wingdings" w:hint="default"/>
@@ -3861,6 +3746,119 @@
     </w:lvl>
   </w:abstractNum>
   <w:abstractNum w:abstractNumId="19">
+    <w:nsid w:val="63DC30E6"/>
+    <w:multiLevelType w:val="hybridMultilevel"/>
+    <w:tmpl w:val="449C5F5C"/>
+    <w:lvl w:ilvl="0" w:tplc="080A000D">
+      <w:start w:val="1"/>
+      <w:numFmt w:val="bullet"/>
+      <w:lvlText w:val=""/>
+      <w:lvlJc w:val="left"/>
+      <w:pPr>
+        <w:ind w:left="720" w:hanging="360"/>
+      </w:pPr>
+      <w:rPr>
+        <w:rFonts w:ascii="Wingdings" w:hAnsi="Wingdings" w:hint="default"/>
+      </w:rPr>
+    </w:lvl>
+    <w:lvl w:ilvl="1" w:tplc="080A0003" w:tentative="1">
+      <w:start w:val="1"/>
+      <w:numFmt w:val="bullet"/>
+      <w:lvlText w:val="o"/>
+      <w:lvlJc w:val="left"/>
+      <w:pPr>
+        <w:ind w:left="1440" w:hanging="360"/>
+      </w:pPr>
+      <w:rPr>
+        <w:rFonts w:ascii="Courier New" w:hAnsi="Courier New" w:cs="Courier New" w:hint="default"/>
+      </w:rPr>
+    </w:lvl>
+    <w:lvl w:ilvl="2" w:tplc="080A0005" w:tentative="1">
+      <w:start w:val="1"/>
+      <w:numFmt w:val="bullet"/>
+      <w:lvlText w:val=""/>
+      <w:lvlJc w:val="left"/>
+      <w:pPr>
+        <w:ind w:left="2160" w:hanging="360"/>
+      </w:pPr>
+      <w:rPr>
+        <w:rFonts w:ascii="Wingdings" w:hAnsi="Wingdings" w:hint="default"/>
+      </w:rPr>
+    </w:lvl>
+    <w:lvl w:ilvl="3" w:tplc="080A0001" w:tentative="1">
+      <w:start w:val="1"/>
+      <w:numFmt w:val="bullet"/>
+      <w:lvlText w:val=""/>
+      <w:lvlJc w:val="left"/>
+      <w:pPr>
+        <w:ind w:left="2880" w:hanging="360"/>
+      </w:pPr>
+      <w:rPr>
+        <w:rFonts w:ascii="Symbol" w:hAnsi="Symbol" w:hint="default"/>
+      </w:rPr>
+    </w:lvl>
+    <w:lvl w:ilvl="4" w:tplc="080A0003" w:tentative="1">
+      <w:start w:val="1"/>
+      <w:numFmt w:val="bullet"/>
+      <w:lvlText w:val="o"/>
+      <w:lvlJc w:val="left"/>
+      <w:pPr>
+        <w:ind w:left="3600" w:hanging="360"/>
+      </w:pPr>
+      <w:rPr>
+        <w:rFonts w:ascii="Courier New" w:hAnsi="Courier New" w:cs="Courier New" w:hint="default"/>
+      </w:rPr>
+    </w:lvl>
+    <w:lvl w:ilvl="5" w:tplc="080A0005" w:tentative="1">
+      <w:start w:val="1"/>
+      <w:numFmt w:val="bullet"/>
+      <w:lvlText w:val=""/>
+      <w:lvlJc w:val="left"/>
+      <w:pPr>
+        <w:ind w:left="4320" w:hanging="360"/>
+      </w:pPr>
+      <w:rPr>
+        <w:rFonts w:ascii="Wingdings" w:hAnsi="Wingdings" w:hint="default"/>
+      </w:rPr>
+    </w:lvl>
+    <w:lvl w:ilvl="6" w:tplc="080A0001" w:tentative="1">
+      <w:start w:val="1"/>
+      <w:numFmt w:val="bullet"/>
+      <w:lvlText w:val=""/>
+      <w:lvlJc w:val="left"/>
+      <w:pPr>
+        <w:ind w:left="5040" w:hanging="360"/>
+      </w:pPr>
+      <w:rPr>
+        <w:rFonts w:ascii="Symbol" w:hAnsi="Symbol" w:hint="default"/>
+      </w:rPr>
+    </w:lvl>
+    <w:lvl w:ilvl="7" w:tplc="080A0003" w:tentative="1">
+      <w:start w:val="1"/>
+      <w:numFmt w:val="bullet"/>
+      <w:lvlText w:val="o"/>
+      <w:lvlJc w:val="left"/>
+      <w:pPr>
+        <w:ind w:left="5760" w:hanging="360"/>
+      </w:pPr>
+      <w:rPr>
+        <w:rFonts w:ascii="Courier New" w:hAnsi="Courier New" w:cs="Courier New" w:hint="default"/>
+      </w:rPr>
+    </w:lvl>
+    <w:lvl w:ilvl="8" w:tplc="080A0005" w:tentative="1">
+      <w:start w:val="1"/>
+      <w:numFmt w:val="bullet"/>
+      <w:lvlText w:val=""/>
+      <w:lvlJc w:val="left"/>
+      <w:pPr>
+        <w:ind w:left="6480" w:hanging="360"/>
+      </w:pPr>
+      <w:rPr>
+        <w:rFonts w:ascii="Wingdings" w:hAnsi="Wingdings" w:hint="default"/>
+      </w:rPr>
+    </w:lvl>
+  </w:abstractNum>
+  <w:abstractNum w:abstractNumId="20">
     <w:nsid w:val="7BA820C5"/>
     <w:multiLevelType w:val="hybridMultilevel"/>
     <w:tmpl w:val="5BFAEB7A"/>
@@ -3950,7 +3948,7 @@
     </w:lvl>
   </w:abstractNum>
   <w:num w:numId="1">
-    <w:abstractNumId w:val="19"/>
+    <w:abstractNumId w:val="20"/>
   </w:num>
   <w:num w:numId="2">
     <w:abstractNumId w:val="6"/>
@@ -4008,6 +4006,9 @@
   </w:num>
   <w:num w:numId="20">
     <w:abstractNumId w:val="15"/>
+  </w:num>
+  <w:num w:numId="21">
+    <w:abstractNumId w:val="19"/>
   </w:num>
 </w:numbering>
 </file>
@@ -5642,7 +5643,7 @@
 </file>
 
 <file path=customXml/itemProps1.xml><?xml version="1.0" encoding="utf-8"?>
-<ds:datastoreItem xmlns:ds="http://schemas.openxmlformats.org/officeDocument/2006/customXml" ds:itemID="{9DBA0E92-CE32-4FFD-8AC6-86C6ADC793A0}">
+<ds:datastoreItem xmlns:ds="http://schemas.openxmlformats.org/officeDocument/2006/customXml" ds:itemID="{B88BF9EB-0190-431D-805E-BA76AF0284AF}">
   <ds:schemaRefs>
     <ds:schemaRef ds:uri="http://schemas.openxmlformats.org/officeDocument/2006/bibliography"/>
   </ds:schemaRefs>

</xml_diff>

<commit_message>
seleccion de serie: ON
</commit_message>
<xml_diff>
--- a/dev_docs/transportes guerrero/TG - analisis funcional.docx
+++ b/dev_docs/transportes guerrero/TG - analisis funcional.docx
@@ -12,6 +12,8 @@
           <w:szCs w:val="22"/>
         </w:rPr>
       </w:pPr>
+      <w:bookmarkStart w:id="0" w:name="_GoBack"/>
+      <w:bookmarkEnd w:id="0"/>
       <w:r>
         <w:rPr>
           <w:rFonts w:ascii="Arial" w:hAnsi="Arial" w:cs="Arial"/>
@@ -677,30 +679,6 @@
     <w:p>
       <w:pPr>
         <w:pStyle w:val="Prrafodelista"/>
-        <w:numPr>
-          <w:ilvl w:val="0"/>
-          <w:numId w:val="18"/>
-        </w:numPr>
-        <w:rPr>
-          <w:rFonts w:asciiTheme="majorHAnsi" w:hAnsiTheme="majorHAnsi" w:cs="Tahoma"/>
-          <w:sz w:val="28"/>
-          <w:szCs w:val="28"/>
-          <w:shd w:val="clear" w:color="auto" w:fill="FFFFFF"/>
-        </w:rPr>
-      </w:pPr>
-      <w:r>
-        <w:rPr>
-          <w:rFonts w:asciiTheme="majorHAnsi" w:hAnsiTheme="majorHAnsi" w:cs="Tahoma"/>
-          <w:sz w:val="28"/>
-          <w:szCs w:val="28"/>
-          <w:shd w:val="clear" w:color="auto" w:fill="FFFFFF"/>
-        </w:rPr>
-        <w:t>Quiero poder cambiar la serie asignada a los viajes y poder cambiar el folio actual.</w:t>
-      </w:r>
-    </w:p>
-    <w:p>
-      <w:pPr>
-        <w:pStyle w:val="Prrafodelista"/>
         <w:ind w:left="360"/>
         <w:rPr>
           <w:rFonts w:asciiTheme="majorHAnsi" w:hAnsiTheme="majorHAnsi" w:cs="Tahoma"/>
@@ -715,7 +693,7 @@
         <w:pStyle w:val="Prrafodelista"/>
         <w:numPr>
           <w:ilvl w:val="0"/>
-          <w:numId w:val="18"/>
+          <w:numId w:val="22"/>
         </w:numPr>
         <w:rPr>
           <w:rFonts w:asciiTheme="majorHAnsi" w:hAnsiTheme="majorHAnsi" w:cs="Tahoma"/>
@@ -731,11 +709,13 @@
           <w:szCs w:val="28"/>
           <w:shd w:val="clear" w:color="auto" w:fill="FFFFFF"/>
         </w:rPr>
-        <w:t>Quiero agregar estados al envío,  y considerarlos en las búsquedas.</w:t>
+        <w:t>Quiero poder cambiar la serie asignada a los viajes y poder cambiar el folio actual.</w:t>
       </w:r>
     </w:p>
     <w:p>
       <w:pPr>
+        <w:pStyle w:val="Prrafodelista"/>
+        <w:ind w:left="360"/>
         <w:rPr>
           <w:rFonts w:asciiTheme="majorHAnsi" w:hAnsiTheme="majorHAnsi" w:cs="Tahoma"/>
           <w:sz w:val="28"/>
@@ -772,13 +752,26 @@
     <w:p>
       <w:pPr>
         <w:pStyle w:val="Prrafodelista"/>
-        <w:rPr>
-          <w:rFonts w:asciiTheme="majorHAnsi" w:hAnsiTheme="majorHAnsi" w:cs="Tahoma"/>
-          <w:sz w:val="28"/>
-          <w:szCs w:val="28"/>
-          <w:shd w:val="clear" w:color="auto" w:fill="FFFFFF"/>
-        </w:rPr>
-      </w:pPr>
+        <w:numPr>
+          <w:ilvl w:val="0"/>
+          <w:numId w:val="18"/>
+        </w:numPr>
+        <w:rPr>
+          <w:rFonts w:asciiTheme="majorHAnsi" w:hAnsiTheme="majorHAnsi" w:cs="Tahoma"/>
+          <w:sz w:val="28"/>
+          <w:szCs w:val="28"/>
+          <w:shd w:val="clear" w:color="auto" w:fill="FFFFFF"/>
+        </w:rPr>
+      </w:pPr>
+      <w:r>
+        <w:rPr>
+          <w:rFonts w:asciiTheme="majorHAnsi" w:hAnsiTheme="majorHAnsi" w:cs="Tahoma"/>
+          <w:sz w:val="28"/>
+          <w:szCs w:val="28"/>
+          <w:shd w:val="clear" w:color="auto" w:fill="FFFFFF"/>
+        </w:rPr>
+        <w:t>Quiero que el viaje este en curso o terminado</w:t>
+      </w:r>
     </w:p>
     <w:p>
       <w:pPr>
@@ -807,6 +800,105 @@
     </w:p>
     <w:p>
       <w:pPr>
+        <w:rPr>
+          <w:rFonts w:asciiTheme="majorHAnsi" w:hAnsiTheme="majorHAnsi" w:cs="Tahoma"/>
+          <w:sz w:val="28"/>
+          <w:szCs w:val="28"/>
+          <w:shd w:val="clear" w:color="auto" w:fill="FFFFFF"/>
+        </w:rPr>
+      </w:pPr>
+    </w:p>
+    <w:p>
+      <w:pPr>
+        <w:rPr>
+          <w:rFonts w:asciiTheme="majorHAnsi" w:hAnsiTheme="majorHAnsi" w:cs="Tahoma"/>
+          <w:sz w:val="28"/>
+          <w:szCs w:val="28"/>
+          <w:shd w:val="clear" w:color="auto" w:fill="FFFFFF"/>
+        </w:rPr>
+      </w:pPr>
+      <w:r>
+        <w:rPr>
+          <w:rFonts w:asciiTheme="majorHAnsi" w:hAnsiTheme="majorHAnsi" w:cs="Tahoma"/>
+          <w:sz w:val="28"/>
+          <w:szCs w:val="28"/>
+          <w:shd w:val="clear" w:color="auto" w:fill="FFFFFF"/>
+        </w:rPr>
+        <w:t xml:space="preserve">Quiero registrar los gastos del </w:t>
+      </w:r>
+      <w:proofErr w:type="spellStart"/>
+      <w:r>
+        <w:rPr>
+          <w:rFonts w:asciiTheme="majorHAnsi" w:hAnsiTheme="majorHAnsi" w:cs="Tahoma"/>
+          <w:sz w:val="28"/>
+          <w:szCs w:val="28"/>
+          <w:shd w:val="clear" w:color="auto" w:fill="FFFFFF"/>
+        </w:rPr>
+        <w:t>vehiculo</w:t>
+      </w:r>
+      <w:proofErr w:type="spellEnd"/>
+      <w:r>
+        <w:rPr>
+          <w:rFonts w:asciiTheme="majorHAnsi" w:hAnsiTheme="majorHAnsi" w:cs="Tahoma"/>
+          <w:sz w:val="28"/>
+          <w:szCs w:val="28"/>
+          <w:shd w:val="clear" w:color="auto" w:fill="FFFFFF"/>
+        </w:rPr>
+        <w:t xml:space="preserve">, </w:t>
+      </w:r>
+    </w:p>
+    <w:p>
+      <w:pPr>
+        <w:rPr>
+          <w:rFonts w:asciiTheme="majorHAnsi" w:hAnsiTheme="majorHAnsi" w:cs="Tahoma"/>
+          <w:sz w:val="28"/>
+          <w:szCs w:val="28"/>
+          <w:shd w:val="clear" w:color="auto" w:fill="FFFFFF"/>
+        </w:rPr>
+      </w:pPr>
+    </w:p>
+    <w:p>
+      <w:pPr>
+        <w:rPr>
+          <w:rFonts w:asciiTheme="majorHAnsi" w:hAnsiTheme="majorHAnsi" w:cs="Tahoma"/>
+          <w:sz w:val="28"/>
+          <w:szCs w:val="28"/>
+          <w:shd w:val="clear" w:color="auto" w:fill="FFFFFF"/>
+        </w:rPr>
+      </w:pPr>
+      <w:r>
+        <w:rPr>
+          <w:rFonts w:asciiTheme="majorHAnsi" w:hAnsiTheme="majorHAnsi" w:cs="Tahoma"/>
+          <w:sz w:val="28"/>
+          <w:szCs w:val="28"/>
+          <w:shd w:val="clear" w:color="auto" w:fill="FFFFFF"/>
+        </w:rPr>
+        <w:t>Quiero que solo el dueño pueda modificar, los demás pueden agregar pero no borrar</w:t>
+      </w:r>
+    </w:p>
+    <w:p>
+      <w:pPr>
+        <w:rPr>
+          <w:rFonts w:asciiTheme="majorHAnsi" w:hAnsiTheme="majorHAnsi" w:cs="Tahoma"/>
+          <w:sz w:val="28"/>
+          <w:szCs w:val="28"/>
+          <w:shd w:val="clear" w:color="auto" w:fill="FFFFFF"/>
+        </w:rPr>
+      </w:pPr>
+    </w:p>
+    <w:p>
+      <w:pPr>
+        <w:pStyle w:val="Prrafodelista"/>
+        <w:rPr>
+          <w:rFonts w:asciiTheme="majorHAnsi" w:hAnsiTheme="majorHAnsi" w:cs="Tahoma"/>
+          <w:sz w:val="28"/>
+          <w:szCs w:val="28"/>
+          <w:shd w:val="clear" w:color="auto" w:fill="FFFFFF"/>
+        </w:rPr>
+      </w:pPr>
+    </w:p>
+    <w:p>
+      <w:pPr>
         <w:pStyle w:val="Prrafodelista"/>
         <w:ind w:left="284"/>
         <w:rPr>
@@ -895,7 +987,6 @@
           <w:szCs w:val="28"/>
           <w:shd w:val="clear" w:color="auto" w:fill="FFFFFF"/>
         </w:rPr>
-        <w:lastRenderedPageBreak/>
         <w:t>Quiero impedir la modificación o eliminación de gastos asignados en días anteriores, los gastos del día solo podrán cancelarse pero no borrarse, con el objetivo de asegurar la integridad de la información.</w:t>
       </w:r>
     </w:p>
@@ -981,8 +1072,6 @@
           <w:shd w:val="clear" w:color="auto" w:fill="FFFFFF"/>
         </w:rPr>
       </w:pPr>
-      <w:bookmarkStart w:id="0" w:name="_GoBack"/>
-      <w:bookmarkEnd w:id="0"/>
     </w:p>
     <w:p>
       <w:pPr>
@@ -1156,6 +1245,30 @@
           <w:shd w:val="clear" w:color="auto" w:fill="FFFFFF"/>
         </w:rPr>
       </w:pPr>
+    </w:p>
+    <w:p>
+      <w:pPr>
+        <w:pStyle w:val="Prrafodelista"/>
+        <w:numPr>
+          <w:ilvl w:val="0"/>
+          <w:numId w:val="18"/>
+        </w:numPr>
+        <w:rPr>
+          <w:rFonts w:asciiTheme="majorHAnsi" w:hAnsiTheme="majorHAnsi" w:cs="Tahoma"/>
+          <w:sz w:val="28"/>
+          <w:szCs w:val="28"/>
+          <w:shd w:val="clear" w:color="auto" w:fill="FFFFFF"/>
+        </w:rPr>
+      </w:pPr>
+      <w:r>
+        <w:rPr>
+          <w:rFonts w:asciiTheme="majorHAnsi" w:hAnsiTheme="majorHAnsi" w:cs="Tahoma"/>
+          <w:sz w:val="28"/>
+          <w:szCs w:val="28"/>
+          <w:shd w:val="clear" w:color="auto" w:fill="FFFFFF"/>
+        </w:rPr>
+        <w:t>Quiero registrar el efectivo entregado al chofer y que calcula cuanto se le debe o cuando debe devolver el chofer (se le paga 15% del precio del viaje)</w:t>
+      </w:r>
     </w:p>
     <w:p>
       <w:pPr>
@@ -3859,6 +3972,119 @@
     </w:lvl>
   </w:abstractNum>
   <w:abstractNum w:abstractNumId="20">
+    <w:nsid w:val="79D41F8F"/>
+    <w:multiLevelType w:val="hybridMultilevel"/>
+    <w:tmpl w:val="DB62E726"/>
+    <w:lvl w:ilvl="0" w:tplc="080A000B">
+      <w:start w:val="1"/>
+      <w:numFmt w:val="bullet"/>
+      <w:lvlText w:val=""/>
+      <w:lvlJc w:val="left"/>
+      <w:pPr>
+        <w:ind w:left="360" w:hanging="360"/>
+      </w:pPr>
+      <w:rPr>
+        <w:rFonts w:ascii="Wingdings" w:hAnsi="Wingdings" w:hint="default"/>
+      </w:rPr>
+    </w:lvl>
+    <w:lvl w:ilvl="1" w:tplc="080A0003" w:tentative="1">
+      <w:start w:val="1"/>
+      <w:numFmt w:val="bullet"/>
+      <w:lvlText w:val="o"/>
+      <w:lvlJc w:val="left"/>
+      <w:pPr>
+        <w:ind w:left="1080" w:hanging="360"/>
+      </w:pPr>
+      <w:rPr>
+        <w:rFonts w:ascii="Courier New" w:hAnsi="Courier New" w:cs="Courier New" w:hint="default"/>
+      </w:rPr>
+    </w:lvl>
+    <w:lvl w:ilvl="2" w:tplc="080A0005" w:tentative="1">
+      <w:start w:val="1"/>
+      <w:numFmt w:val="bullet"/>
+      <w:lvlText w:val=""/>
+      <w:lvlJc w:val="left"/>
+      <w:pPr>
+        <w:ind w:left="1800" w:hanging="360"/>
+      </w:pPr>
+      <w:rPr>
+        <w:rFonts w:ascii="Wingdings" w:hAnsi="Wingdings" w:hint="default"/>
+      </w:rPr>
+    </w:lvl>
+    <w:lvl w:ilvl="3" w:tplc="080A0001" w:tentative="1">
+      <w:start w:val="1"/>
+      <w:numFmt w:val="bullet"/>
+      <w:lvlText w:val=""/>
+      <w:lvlJc w:val="left"/>
+      <w:pPr>
+        <w:ind w:left="2520" w:hanging="360"/>
+      </w:pPr>
+      <w:rPr>
+        <w:rFonts w:ascii="Symbol" w:hAnsi="Symbol" w:hint="default"/>
+      </w:rPr>
+    </w:lvl>
+    <w:lvl w:ilvl="4" w:tplc="080A0003" w:tentative="1">
+      <w:start w:val="1"/>
+      <w:numFmt w:val="bullet"/>
+      <w:lvlText w:val="o"/>
+      <w:lvlJc w:val="left"/>
+      <w:pPr>
+        <w:ind w:left="3240" w:hanging="360"/>
+      </w:pPr>
+      <w:rPr>
+        <w:rFonts w:ascii="Courier New" w:hAnsi="Courier New" w:cs="Courier New" w:hint="default"/>
+      </w:rPr>
+    </w:lvl>
+    <w:lvl w:ilvl="5" w:tplc="080A0005" w:tentative="1">
+      <w:start w:val="1"/>
+      <w:numFmt w:val="bullet"/>
+      <w:lvlText w:val=""/>
+      <w:lvlJc w:val="left"/>
+      <w:pPr>
+        <w:ind w:left="3960" w:hanging="360"/>
+      </w:pPr>
+      <w:rPr>
+        <w:rFonts w:ascii="Wingdings" w:hAnsi="Wingdings" w:hint="default"/>
+      </w:rPr>
+    </w:lvl>
+    <w:lvl w:ilvl="6" w:tplc="080A0001" w:tentative="1">
+      <w:start w:val="1"/>
+      <w:numFmt w:val="bullet"/>
+      <w:lvlText w:val=""/>
+      <w:lvlJc w:val="left"/>
+      <w:pPr>
+        <w:ind w:left="4680" w:hanging="360"/>
+      </w:pPr>
+      <w:rPr>
+        <w:rFonts w:ascii="Symbol" w:hAnsi="Symbol" w:hint="default"/>
+      </w:rPr>
+    </w:lvl>
+    <w:lvl w:ilvl="7" w:tplc="080A0003" w:tentative="1">
+      <w:start w:val="1"/>
+      <w:numFmt w:val="bullet"/>
+      <w:lvlText w:val="o"/>
+      <w:lvlJc w:val="left"/>
+      <w:pPr>
+        <w:ind w:left="5400" w:hanging="360"/>
+      </w:pPr>
+      <w:rPr>
+        <w:rFonts w:ascii="Courier New" w:hAnsi="Courier New" w:cs="Courier New" w:hint="default"/>
+      </w:rPr>
+    </w:lvl>
+    <w:lvl w:ilvl="8" w:tplc="080A0005" w:tentative="1">
+      <w:start w:val="1"/>
+      <w:numFmt w:val="bullet"/>
+      <w:lvlText w:val=""/>
+      <w:lvlJc w:val="left"/>
+      <w:pPr>
+        <w:ind w:left="6120" w:hanging="360"/>
+      </w:pPr>
+      <w:rPr>
+        <w:rFonts w:ascii="Wingdings" w:hAnsi="Wingdings" w:hint="default"/>
+      </w:rPr>
+    </w:lvl>
+  </w:abstractNum>
+  <w:abstractNum w:abstractNumId="21">
     <w:nsid w:val="7BA820C5"/>
     <w:multiLevelType w:val="hybridMultilevel"/>
     <w:tmpl w:val="5BFAEB7A"/>
@@ -3948,7 +4174,7 @@
     </w:lvl>
   </w:abstractNum>
   <w:num w:numId="1">
-    <w:abstractNumId w:val="20"/>
+    <w:abstractNumId w:val="21"/>
   </w:num>
   <w:num w:numId="2">
     <w:abstractNumId w:val="6"/>
@@ -4009,6 +4235,9 @@
   </w:num>
   <w:num w:numId="21">
     <w:abstractNumId w:val="19"/>
+  </w:num>
+  <w:num w:numId="22">
+    <w:abstractNumId w:val="20"/>
   </w:num>
 </w:numbering>
 </file>
@@ -5643,7 +5872,7 @@
 </file>
 
 <file path=customXml/itemProps1.xml><?xml version="1.0" encoding="utf-8"?>
-<ds:datastoreItem xmlns:ds="http://schemas.openxmlformats.org/officeDocument/2006/customXml" ds:itemID="{B88BF9EB-0190-431D-805E-BA76AF0284AF}">
+<ds:datastoreItem xmlns:ds="http://schemas.openxmlformats.org/officeDocument/2006/customXml" ds:itemID="{269C70AD-A24A-4E02-9747-A78CAE8F4DD4}">
   <ds:schemaRefs>
     <ds:schemaRef ds:uri="http://schemas.openxmlformats.org/officeDocument/2006/bibliography"/>
   </ds:schemaRefs>

</xml_diff>